<commit_message>
update as another logo was missing
</commit_message>
<xml_diff>
--- a/reports/Meeting Minutes - Thematic workshop 1 OSLO Air & Water 09022021_update.docx
+++ b/reports/Meeting Minutes - Thematic workshop 1 OSLO Air & Water 09022021_update.docx
@@ -260,21 +260,7 @@
               <w:rPr>
                 <w:lang w:val="en-GB"/>
               </w:rPr>
-              <w:t xml:space="preserve">Jesper </w:t>
-            </w:r>
-            <w:proofErr w:type="spellStart"/>
-            <w:r>
-              <w:rPr>
-                <w:lang w:val="en-GB"/>
-              </w:rPr>
-              <w:t>Zedlitz</w:t>
-            </w:r>
-            <w:proofErr w:type="spellEnd"/>
-            <w:r>
-              <w:rPr>
-                <w:lang w:val="en-GB"/>
-              </w:rPr>
-              <w:t>, Ministry of Digitization, Schleswig-Holstein, Germany</w:t>
+              <w:t>Jesper Zedlitz, Ministry of Digitization, Schleswig-Holstein, Germany</w:t>
             </w:r>
           </w:p>
         </w:tc>
@@ -329,21 +315,7 @@
               <w:rPr>
                 <w:lang w:val="en-GB"/>
               </w:rPr>
-              <w:t xml:space="preserve">Benjamin </w:t>
-            </w:r>
-            <w:proofErr w:type="spellStart"/>
-            <w:r>
-              <w:rPr>
-                <w:lang w:val="en-GB"/>
-              </w:rPr>
-              <w:t>Gärtner</w:t>
-            </w:r>
-            <w:proofErr w:type="spellEnd"/>
-            <w:r>
-              <w:rPr>
-                <w:lang w:val="en-GB"/>
-              </w:rPr>
-              <w:t>, City of Heidelberg, Germany</w:t>
+              <w:t>Benjamin Gärtner, City of Heidelberg, Germany</w:t>
             </w:r>
           </w:p>
         </w:tc>
@@ -398,78 +370,28 @@
               <w:rPr>
                 <w:lang w:val="en-GB"/>
               </w:rPr>
-              <w:t xml:space="preserve">Pieter </w:t>
-            </w:r>
-            <w:proofErr w:type="spellStart"/>
+              <w:t>Pieter Colpaert</w:t>
+            </w:r>
             <w:r>
               <w:rPr>
                 <w:lang w:val="en-GB"/>
               </w:rPr>
-              <w:t>Colpaert</w:t>
-            </w:r>
-            <w:proofErr w:type="spellEnd"/>
-            <w:r>
+              <w:br/>
+              <w:t>Harm Delva, Ghent University - imec, Belgium</w:t>
+            </w:r>
+          </w:p>
+          <w:p>
+            <w:pPr>
+              <w:spacing w:line="240" w:lineRule="auto"/>
               <w:rPr>
                 <w:lang w:val="en-GB"/>
               </w:rPr>
-              <w:br/>
-              <w:t xml:space="preserve">Harm </w:t>
-            </w:r>
-            <w:proofErr w:type="spellStart"/>
+            </w:pPr>
             <w:r>
               <w:rPr>
                 <w:lang w:val="en-GB"/>
               </w:rPr>
-              <w:t>Delva</w:t>
-            </w:r>
-            <w:proofErr w:type="spellEnd"/>
-            <w:r>
-              <w:rPr>
-                <w:lang w:val="en-GB"/>
-              </w:rPr>
-              <w:t xml:space="preserve">, Ghent University - </w:t>
-            </w:r>
-            <w:proofErr w:type="spellStart"/>
-            <w:r>
-              <w:rPr>
-                <w:lang w:val="en-GB"/>
-              </w:rPr>
-              <w:t>imec</w:t>
-            </w:r>
-            <w:proofErr w:type="spellEnd"/>
-            <w:r>
-              <w:rPr>
-                <w:lang w:val="en-GB"/>
-              </w:rPr>
-              <w:t>, Belgium</w:t>
-            </w:r>
-          </w:p>
-          <w:p>
-            <w:pPr>
-              <w:spacing w:line="240" w:lineRule="auto"/>
-              <w:rPr>
-                <w:lang w:val="en-GB"/>
-              </w:rPr>
-            </w:pPr>
-            <w:r>
-              <w:rPr>
-                <w:lang w:val="en-GB"/>
-              </w:rPr>
-              <w:t xml:space="preserve">Frank </w:t>
-            </w:r>
-            <w:proofErr w:type="spellStart"/>
-            <w:r>
-              <w:rPr>
-                <w:lang w:val="en-GB"/>
-              </w:rPr>
-              <w:t>Sleeuwaert</w:t>
-            </w:r>
-            <w:proofErr w:type="spellEnd"/>
-            <w:r>
-              <w:rPr>
-                <w:lang w:val="en-GB"/>
-              </w:rPr>
-              <w:t>, VITO, Belgium</w:t>
+              <w:t>Frank Sleeuwaert, VITO, Belgium</w:t>
             </w:r>
           </w:p>
           <w:p>
@@ -693,21 +615,7 @@
               <w:rPr>
                 <w:lang w:val="en-GB"/>
               </w:rPr>
-              <w:t xml:space="preserve">Welcome, purpose, agenda, practicalities + </w:t>
-            </w:r>
-            <w:proofErr w:type="spellStart"/>
-            <w:r>
-              <w:rPr>
-                <w:lang w:val="en-GB"/>
-              </w:rPr>
-              <w:t>klaxoon</w:t>
-            </w:r>
-            <w:proofErr w:type="spellEnd"/>
-            <w:r>
-              <w:rPr>
-                <w:lang w:val="en-GB"/>
-              </w:rPr>
-              <w:t xml:space="preserve"> exercise “who’s in the room?”</w:t>
+              <w:t>Welcome, purpose, agenda, practicalities + klaxoon exercise “who’s in the room?”</w:t>
             </w:r>
           </w:p>
         </w:tc>
@@ -762,21 +670,7 @@
               <w:rPr>
                 <w:lang w:val="en-GB"/>
               </w:rPr>
-              <w:t xml:space="preserve">Scope of the OSLO project and results of the previous workshop + </w:t>
-            </w:r>
-            <w:proofErr w:type="spellStart"/>
-            <w:r>
-              <w:rPr>
-                <w:lang w:val="en-GB"/>
-              </w:rPr>
-              <w:t>klaxoon</w:t>
-            </w:r>
-            <w:proofErr w:type="spellEnd"/>
-            <w:r>
-              <w:rPr>
-                <w:lang w:val="en-GB"/>
-              </w:rPr>
-              <w:t xml:space="preserve"> exercise “Data classes / attributes”</w:t>
+              <w:t>Scope of the OSLO project and results of the previous workshop + klaxoon exercise “Data classes / attributes”</w:t>
             </w:r>
           </w:p>
         </w:tc>
@@ -1047,21 +941,7 @@
         <w:rPr>
           <w:lang w:val="en-GB"/>
         </w:rPr>
-        <w:t xml:space="preserve">In part 1 of the workshop, a general introduction was made &amp; we got a better understanding of the participants present at the workshop via </w:t>
-      </w:r>
-      <w:proofErr w:type="spellStart"/>
-      <w:r>
-        <w:rPr>
-          <w:lang w:val="en-GB"/>
-        </w:rPr>
-        <w:t>Klaxoon</w:t>
-      </w:r>
-      <w:proofErr w:type="spellEnd"/>
-      <w:r>
-        <w:rPr>
-          <w:lang w:val="en-GB"/>
-        </w:rPr>
-        <w:t xml:space="preserve">. </w:t>
+        <w:t xml:space="preserve">In part 1 of the workshop, a general introduction was made &amp; we got a better understanding of the participants present at the workshop via Klaxoon. </w:t>
       </w:r>
     </w:p>
     <w:p>
@@ -1331,21 +1211,7 @@
         <w:rPr>
           <w:lang w:val="en-GB"/>
         </w:rPr>
-        <w:t xml:space="preserve">Additional input was provided on the different “categories of information” via </w:t>
-      </w:r>
-      <w:proofErr w:type="spellStart"/>
-      <w:r>
-        <w:rPr>
-          <w:lang w:val="en-GB"/>
-        </w:rPr>
-        <w:t>Klaxoon</w:t>
-      </w:r>
-      <w:proofErr w:type="spellEnd"/>
-      <w:r>
-        <w:rPr>
-          <w:lang w:val="en-GB"/>
-        </w:rPr>
-        <w:t>. The input can be found below:</w:t>
+        <w:t>Additional input was provided on the different “categories of information” via Klaxoon. The input can be found below:</w:t>
       </w:r>
     </w:p>
     <w:tbl>
@@ -1611,21 +1477,7 @@
               <w:rPr>
                 <w:lang w:val="en-GB"/>
               </w:rPr>
-              <w:t xml:space="preserve">Kind of aggregation (1-hour avg., </w:t>
-            </w:r>
-            <w:proofErr w:type="gramStart"/>
-            <w:r>
-              <w:rPr>
-                <w:lang w:val="en-GB"/>
-              </w:rPr>
-              <w:t>1 hour</w:t>
-            </w:r>
-            <w:proofErr w:type="gramEnd"/>
-            <w:r>
-              <w:rPr>
-                <w:lang w:val="en-GB"/>
-              </w:rPr>
-              <w:t xml:space="preserve"> maximum, daily maximum)</w:t>
+              <w:t>Kind of aggregation (1-hour avg., 1 hour maximum, daily maximum)</w:t>
             </w:r>
           </w:p>
           <w:p>
@@ -1876,21 +1728,7 @@
               <w:rPr>
                 <w:lang w:val="en-GB"/>
               </w:rPr>
-              <w:t>Asset management (when it was installed</w:t>
-            </w:r>
-            <w:proofErr w:type="gramStart"/>
-            <w:r>
-              <w:rPr>
-                <w:lang w:val="en-GB"/>
-              </w:rPr>
-              <w:t>, ,</w:t>
-            </w:r>
-            <w:proofErr w:type="gramEnd"/>
-            <w:r>
-              <w:rPr>
-                <w:lang w:val="en-GB"/>
-              </w:rPr>
-              <w:t xml:space="preserve"> where, for how long,...)</w:t>
+              <w:t>Asset management (when it was installed, , where, for how long,...)</w:t>
             </w:r>
           </w:p>
           <w:p>
@@ -2654,21 +2492,7 @@
         <w:rPr>
           <w:lang w:val="en-GB"/>
         </w:rPr>
-        <w:t xml:space="preserve">What about measurement or observation of biological indicators such as the presence of microorganisms. To be clarified in the next workshop how or if </w:t>
-      </w:r>
-      <w:proofErr w:type="spellStart"/>
-      <w:r>
-        <w:rPr>
-          <w:lang w:val="en-GB"/>
-        </w:rPr>
-        <w:t>ObservableProperty</w:t>
-      </w:r>
-      <w:proofErr w:type="spellEnd"/>
-      <w:r>
-        <w:rPr>
-          <w:lang w:val="en-GB"/>
-        </w:rPr>
-        <w:t xml:space="preserve"> can also cover this.</w:t>
+        <w:t>What about measurement or observation of biological indicators such as the presence of microorganisms. To be clarified in the next workshop how or if ObservableProperty can also cover this.</w:t>
       </w:r>
     </w:p>
     <w:p>
@@ -2761,19 +2585,11 @@
         </w:numPr>
         <w:spacing w:before="0" w:after="0"/>
       </w:pPr>
-      <w:proofErr w:type="spellStart"/>
-      <w:r>
-        <w:rPr>
-          <w:lang w:val="en-GB"/>
-        </w:rPr>
-        <w:t>WaterML</w:t>
-      </w:r>
-      <w:proofErr w:type="spellEnd"/>
-      <w:r>
-        <w:rPr>
-          <w:lang w:val="en-GB"/>
-        </w:rPr>
-        <w:t xml:space="preserve"> refers to </w:t>
+      <w:r>
+        <w:rPr>
+          <w:lang w:val="en-GB"/>
+        </w:rPr>
+        <w:t xml:space="preserve">WaterML refers to </w:t>
       </w:r>
       <w:hyperlink r:id="rId14">
         <w:r>
@@ -2807,42 +2623,12 @@
           <w:lang w:val="en-GB"/>
         </w:rPr>
       </w:pPr>
-      <w:proofErr w:type="spellStart"/>
-      <w:r>
-        <w:rPr>
-          <w:lang w:val="en-GB"/>
-        </w:rPr>
-        <w:t>Skos</w:t>
-      </w:r>
-      <w:proofErr w:type="spellEnd"/>
-      <w:r>
-        <w:rPr>
-          <w:lang w:val="en-GB"/>
-        </w:rPr>
-        <w:t xml:space="preserve"> can be </w:t>
-      </w:r>
-      <w:proofErr w:type="gramStart"/>
-      <w:r>
-        <w:rPr>
-          <w:lang w:val="en-GB"/>
-        </w:rPr>
-        <w:t>leverage</w:t>
-      </w:r>
-      <w:proofErr w:type="gramEnd"/>
-      <w:r>
-        <w:rPr>
-          <w:lang w:val="en-GB"/>
-        </w:rPr>
-        <w:t xml:space="preserve"> to determine the observable properties by means of a </w:t>
-      </w:r>
-      <w:proofErr w:type="spellStart"/>
-      <w:r>
-        <w:rPr>
-          <w:lang w:val="en-GB"/>
-        </w:rPr>
-        <w:t>codelist</w:t>
-      </w:r>
-      <w:proofErr w:type="spellEnd"/>
+      <w:r>
+        <w:rPr>
+          <w:lang w:val="en-GB"/>
+        </w:rPr>
+        <w:t>Skos can be leverage to determine the observable properties by means of a codelist</w:t>
+      </w:r>
     </w:p>
     <w:p>
       <w:pPr>
@@ -2860,21 +2646,7 @@
         <w:rPr>
           <w:lang w:val="en-GB"/>
         </w:rPr>
-        <w:t xml:space="preserve">W3C Cube allows you for certain properties to be coded property and in the class definition of the property there would be a link where the </w:t>
-      </w:r>
-      <w:proofErr w:type="spellStart"/>
-      <w:r>
-        <w:rPr>
-          <w:lang w:val="en-GB"/>
-        </w:rPr>
-        <w:t>skos</w:t>
-      </w:r>
-      <w:proofErr w:type="spellEnd"/>
-      <w:r>
-        <w:rPr>
-          <w:lang w:val="en-GB"/>
-        </w:rPr>
-        <w:t xml:space="preserve"> list is</w:t>
+        <w:t>W3C Cube allows you for certain properties to be coded property and in the class definition of the property there would be a link where the skos list is</w:t>
       </w:r>
     </w:p>
     <w:p>
@@ -2944,21 +2716,7 @@
         <w:rPr>
           <w:lang w:val="en-GB"/>
         </w:rPr>
-        <w:t xml:space="preserve">For </w:t>
-      </w:r>
-      <w:proofErr w:type="gramStart"/>
-      <w:r>
-        <w:rPr>
-          <w:lang w:val="en-GB"/>
-        </w:rPr>
-        <w:t>example</w:t>
-      </w:r>
-      <w:proofErr w:type="gramEnd"/>
-      <w:r>
-        <w:rPr>
-          <w:lang w:val="en-GB"/>
-        </w:rPr>
-        <w:t xml:space="preserve"> what is the impact of the pollution of a sewer on a specific lake? </w:t>
+        <w:t xml:space="preserve">For example what is the impact of the pollution of a sewer on a specific lake? </w:t>
       </w:r>
       <w:r>
         <w:t>How will we deal with this in the model</w:t>
@@ -3040,19 +2798,11 @@
           <w:lang w:val="en-GB"/>
         </w:rPr>
       </w:pPr>
-      <w:proofErr w:type="spellStart"/>
-      <w:r>
-        <w:rPr>
-          <w:lang w:val="en-GB"/>
-        </w:rPr>
-        <w:t>WaterML</w:t>
-      </w:r>
-      <w:proofErr w:type="spellEnd"/>
-      <w:r>
-        <w:rPr>
-          <w:lang w:val="en-GB"/>
-        </w:rPr>
-        <w:t xml:space="preserve"> is very detailed on water level observations (and the relation between level and discharge)</w:t>
+      <w:r>
+        <w:rPr>
+          <w:lang w:val="en-GB"/>
+        </w:rPr>
+        <w:t>WaterML is very detailed on water level observations (and the relation between level and discharge)</w:t>
       </w:r>
     </w:p>
     <w:p>
@@ -3112,25 +2862,7 @@
           <w:szCs w:val="21"/>
           <w:lang w:val="en-GB"/>
         </w:rPr>
-        <w:t xml:space="preserve">Additional models to </w:t>
-      </w:r>
-      <w:proofErr w:type="gramStart"/>
-      <w:r>
-        <w:rPr>
-          <w:sz w:val="21"/>
-          <w:szCs w:val="21"/>
-          <w:lang w:val="en-GB"/>
-        </w:rPr>
-        <w:t>take into account</w:t>
-      </w:r>
-      <w:proofErr w:type="gramEnd"/>
-      <w:r>
-        <w:rPr>
-          <w:sz w:val="21"/>
-          <w:szCs w:val="21"/>
-          <w:lang w:val="en-GB"/>
-        </w:rPr>
-        <w:t>:</w:t>
+        <w:t>Additional models to take into account:</w:t>
       </w:r>
     </w:p>
     <w:p>
@@ -3216,30 +2948,8 @@
         <w:rPr>
           <w:lang w:val="en-GB"/>
         </w:rPr>
-        <w:t xml:space="preserve">w3c cube integration with </w:t>
-      </w:r>
-      <w:proofErr w:type="spellStart"/>
-      <w:r>
-        <w:rPr>
-          <w:lang w:val="en-GB"/>
-        </w:rPr>
-        <w:t>ssn</w:t>
-      </w:r>
-      <w:proofErr w:type="spellEnd"/>
-      <w:r>
-        <w:rPr>
-          <w:lang w:val="en-GB"/>
-        </w:rPr>
-        <w:t xml:space="preserve"> </w:t>
-      </w:r>
-      <w:proofErr w:type="spellStart"/>
-      <w:r>
-        <w:rPr>
-          <w:lang w:val="en-GB"/>
-        </w:rPr>
-        <w:t>sosa</w:t>
-      </w:r>
-      <w:proofErr w:type="spellEnd"/>
+        <w:t>w3c cube integration with ssn sosa</w:t>
+      </w:r>
     </w:p>
     <w:p>
       <w:pPr>
@@ -3286,23 +2996,7 @@
           <w:i/>
           <w:lang w:val="en-GB"/>
         </w:rPr>
-        <w:t xml:space="preserve">Additional questions and input from </w:t>
-      </w:r>
-      <w:proofErr w:type="spellStart"/>
-      <w:r>
-        <w:rPr>
-          <w:i/>
-          <w:lang w:val="en-GB"/>
-        </w:rPr>
-        <w:t>klaxoon</w:t>
-      </w:r>
-      <w:proofErr w:type="spellEnd"/>
-      <w:r>
-        <w:rPr>
-          <w:i/>
-          <w:lang w:val="en-GB"/>
-        </w:rPr>
-        <w:t>:</w:t>
+        <w:t>Additional questions and input from klaxoon:</w:t>
       </w:r>
     </w:p>
     <w:p>
@@ -3431,21 +3125,7 @@
         <w:rPr>
           <w:lang w:val="en-GB"/>
         </w:rPr>
-        <w:t xml:space="preserve">Spatial context is different for water: For </w:t>
-      </w:r>
-      <w:proofErr w:type="gramStart"/>
-      <w:r>
-        <w:rPr>
-          <w:lang w:val="en-GB"/>
-        </w:rPr>
-        <w:t>example</w:t>
-      </w:r>
-      <w:proofErr w:type="gramEnd"/>
-      <w:r>
-        <w:rPr>
-          <w:lang w:val="en-GB"/>
-        </w:rPr>
-        <w:t xml:space="preserve"> rivers, sewers, lakes and the interconnections.</w:t>
+        <w:t>Spatial context is different for water: For example rivers, sewers, lakes and the interconnections.</w:t>
       </w:r>
     </w:p>
     <w:p>
@@ -3465,21 +3145,7 @@
         <w:rPr>
           <w:lang w:val="en-GB"/>
         </w:rPr>
-        <w:t xml:space="preserve">Do we </w:t>
-      </w:r>
-      <w:proofErr w:type="gramStart"/>
-      <w:r>
-        <w:rPr>
-          <w:lang w:val="en-GB"/>
-        </w:rPr>
-        <w:t>take into account</w:t>
-      </w:r>
-      <w:proofErr w:type="gramEnd"/>
-      <w:r>
-        <w:rPr>
-          <w:lang w:val="en-GB"/>
-        </w:rPr>
-        <w:t xml:space="preserve"> the links with SIG &amp; BIM platforms?</w:t>
+        <w:t>Do we take into account the links with SIG &amp; BIM platforms?</w:t>
       </w:r>
     </w:p>
     <w:p>
@@ -3698,21 +3364,7 @@
         <w:rPr>
           <w:lang w:val="en-GB"/>
         </w:rPr>
-        <w:t xml:space="preserve">To check with the model: a sensor e.g. pH probe has calibration parameters with associated </w:t>
-      </w:r>
-      <w:proofErr w:type="gramStart"/>
-      <w:r>
-        <w:rPr>
-          <w:lang w:val="en-GB"/>
-        </w:rPr>
-        <w:t>observations .</w:t>
-      </w:r>
-      <w:proofErr w:type="gramEnd"/>
-      <w:r>
-        <w:rPr>
-          <w:lang w:val="en-GB"/>
-        </w:rPr>
-        <w:t xml:space="preserve"> </w:t>
+        <w:t xml:space="preserve">To check with the model: a sensor e.g. pH probe has calibration parameters with associated observations . </w:t>
       </w:r>
       <w:r>
         <w:t>Other measurements use these calibration parameters.</w:t>
@@ -3851,49 +3503,7 @@
         <w:rPr>
           <w:lang w:val="en-GB"/>
         </w:rPr>
-        <w:t xml:space="preserve">The notion whether an observed property is a </w:t>
-      </w:r>
-      <w:proofErr w:type="spellStart"/>
-      <w:r>
-        <w:rPr>
-          <w:lang w:val="en-GB"/>
-        </w:rPr>
-        <w:t>codedProperty</w:t>
-      </w:r>
-      <w:proofErr w:type="spellEnd"/>
-      <w:r>
-        <w:rPr>
-          <w:lang w:val="en-GB"/>
-        </w:rPr>
-        <w:t xml:space="preserve">, </w:t>
-      </w:r>
-      <w:proofErr w:type="spellStart"/>
-      <w:r>
-        <w:rPr>
-          <w:lang w:val="en-GB"/>
-        </w:rPr>
-        <w:t>valueProperty</w:t>
-      </w:r>
-      <w:proofErr w:type="spellEnd"/>
-      <w:r>
-        <w:rPr>
-          <w:lang w:val="en-GB"/>
-        </w:rPr>
-        <w:t xml:space="preserve">, </w:t>
-      </w:r>
-      <w:proofErr w:type="spellStart"/>
-      <w:r>
-        <w:rPr>
-          <w:lang w:val="en-GB"/>
-        </w:rPr>
-        <w:t>dimensionProperty</w:t>
-      </w:r>
-      <w:proofErr w:type="spellEnd"/>
-      <w:r>
-        <w:rPr>
-          <w:lang w:val="en-GB"/>
-        </w:rPr>
-        <w:t>.</w:t>
+        <w:t>The notion whether an observed property is a codedProperty, valueProperty, dimensionProperty.</w:t>
       </w:r>
     </w:p>
     <w:p>
@@ -3950,35 +3560,7 @@
         <w:rPr>
           <w:lang w:val="en-GB"/>
         </w:rPr>
-        <w:t xml:space="preserve">In the analysis done prior to the workshop, multiple international standards were </w:t>
-      </w:r>
-      <w:proofErr w:type="spellStart"/>
-      <w:r>
-        <w:rPr>
-          <w:lang w:val="en-GB"/>
-        </w:rPr>
-        <w:t>analyzed</w:t>
-      </w:r>
-      <w:proofErr w:type="spellEnd"/>
-      <w:r>
-        <w:rPr>
-          <w:lang w:val="en-GB"/>
-        </w:rPr>
-        <w:t xml:space="preserve"> and compared, such as (but not limited to) SOSA, </w:t>
-      </w:r>
-      <w:proofErr w:type="spellStart"/>
-      <w:r>
-        <w:rPr>
-          <w:lang w:val="en-GB"/>
-        </w:rPr>
-        <w:t>WaterML</w:t>
-      </w:r>
-      <w:proofErr w:type="spellEnd"/>
-      <w:r>
-        <w:rPr>
-          <w:lang w:val="en-GB"/>
-        </w:rPr>
-        <w:t>, INSPIRE Atmospheric Conditions, ISO Observations &amp; Measurements. Our main findings were that:</w:t>
+        <w:t>In the analysis done prior to the workshop, multiple international standards were analyzed and compared, such as (but not limited to) SOSA, WaterML, INSPIRE Atmospheric Conditions, ISO Observations &amp; Measurements. Our main findings were that:</w:t>
       </w:r>
     </w:p>
     <w:p>
@@ -3997,21 +3579,7 @@
         <w:rPr>
           <w:lang w:val="en-GB"/>
         </w:rPr>
-        <w:t xml:space="preserve">Most existing standards are building further on ISO Observations &amp; Measurements. </w:t>
-      </w:r>
-      <w:proofErr w:type="gramStart"/>
-      <w:r>
-        <w:rPr>
-          <w:lang w:val="en-GB"/>
-        </w:rPr>
-        <w:t>Hence</w:t>
-      </w:r>
-      <w:proofErr w:type="gramEnd"/>
-      <w:r>
-        <w:rPr>
-          <w:lang w:val="en-GB"/>
-        </w:rPr>
-        <w:t xml:space="preserve"> we chose to also base the initial proposal on the ‘Observation’ schema used in ISO O&amp;M.</w:t>
+        <w:t>Most existing standards are building further on ISO Observations &amp; Measurements. Hence we chose to also base the initial proposal on the ‘Observation’ schema used in ISO O&amp;M.</w:t>
       </w:r>
     </w:p>
     <w:p>
@@ -4269,16 +3837,8 @@
         <w:rPr>
           <w:lang w:val="en-GB"/>
         </w:rPr>
-        <w:t xml:space="preserve">Participants of the workshop can review draft model and submit their additional feedback or questions via email or </w:t>
-      </w:r>
-      <w:proofErr w:type="spellStart"/>
-      <w:r>
-        <w:rPr>
-          <w:lang w:val="en-GB"/>
-        </w:rPr>
-        <w:t>Github</w:t>
-      </w:r>
-      <w:proofErr w:type="spellEnd"/>
+        <w:t>Participants of the workshop can review draft model and submit their additional feedback or questions via email or Github</w:t>
+      </w:r>
     </w:p>
     <w:p>
       <w:pPr>
@@ -4296,16 +3856,8 @@
         <w:rPr>
           <w:lang w:val="en-GB"/>
         </w:rPr>
-        <w:t xml:space="preserve">You can send your questions to either Kevin Haleydt or Frederik Van Den </w:t>
-      </w:r>
-      <w:proofErr w:type="spellStart"/>
-      <w:r>
-        <w:rPr>
-          <w:lang w:val="en-GB"/>
-        </w:rPr>
-        <w:t>Houdt</w:t>
-      </w:r>
-      <w:proofErr w:type="spellEnd"/>
+        <w:t>You can send your questions to either Kevin Haleydt or Frederik Van Den Houdt</w:t>
+      </w:r>
     </w:p>
     <w:p>
       <w:pPr>
@@ -4368,21 +3920,7 @@
         <w:rPr>
           <w:lang w:val="en-GB"/>
         </w:rPr>
-        <w:t xml:space="preserve">Or you can submit your feedback and questions via </w:t>
-      </w:r>
-      <w:proofErr w:type="spellStart"/>
-      <w:r>
-        <w:rPr>
-          <w:lang w:val="en-GB"/>
-        </w:rPr>
-        <w:t>Github</w:t>
-      </w:r>
-      <w:proofErr w:type="spellEnd"/>
-      <w:r>
-        <w:rPr>
-          <w:lang w:val="en-GB"/>
-        </w:rPr>
-        <w:t>:</w:t>
+        <w:t>Or you can submit your feedback and questions via Github:</w:t>
       </w:r>
     </w:p>
     <w:p>
@@ -4408,21 +3946,7 @@
         <w:rPr>
           <w:lang w:val="en-GB"/>
         </w:rPr>
-        <w:t xml:space="preserve">You can access the dedicated </w:t>
-      </w:r>
-      <w:proofErr w:type="spellStart"/>
-      <w:r>
-        <w:rPr>
-          <w:lang w:val="en-GB"/>
-        </w:rPr>
-        <w:t>Github</w:t>
-      </w:r>
-      <w:proofErr w:type="spellEnd"/>
-      <w:r>
-        <w:rPr>
-          <w:lang w:val="en-GB"/>
-        </w:rPr>
-        <w:t xml:space="preserve"> page via </w:t>
+        <w:t xml:space="preserve">You can access the dedicated Github page via </w:t>
       </w:r>
       <w:hyperlink r:id="rId24">
         <w:r>
@@ -4459,21 +3983,7 @@
         <w:rPr>
           <w:lang w:val="en-GB"/>
         </w:rPr>
-        <w:t xml:space="preserve">To submit your feedback or questions on the </w:t>
-      </w:r>
-      <w:proofErr w:type="spellStart"/>
-      <w:r>
-        <w:rPr>
-          <w:lang w:val="en-GB"/>
-        </w:rPr>
-        <w:t>Github</w:t>
-      </w:r>
-      <w:proofErr w:type="spellEnd"/>
-      <w:r>
-        <w:rPr>
-          <w:lang w:val="en-GB"/>
-        </w:rPr>
-        <w:t>, you’ll need to navigate to the ‘issues’ tab and click on the green button named ‘new issue’</w:t>
+        <w:t>To submit your feedback or questions on the Github, you’ll need to navigate to the ‘issues’ tab and click on the green button named ‘new issue’</w:t>
       </w:r>
     </w:p>
     <w:p>
@@ -4566,21 +4076,7 @@
         <w:rPr>
           <w:lang w:val="en-GB"/>
         </w:rPr>
-        <w:t xml:space="preserve"> captured during this workshop or sent to us via email or </w:t>
-      </w:r>
-      <w:proofErr w:type="spellStart"/>
-      <w:r>
-        <w:rPr>
-          <w:lang w:val="en-GB"/>
-        </w:rPr>
-        <w:t>Github</w:t>
-      </w:r>
-      <w:proofErr w:type="spellEnd"/>
-      <w:r>
-        <w:rPr>
-          <w:lang w:val="en-GB"/>
-        </w:rPr>
-        <w:t>. Feedback that was received in the workshop &amp; which we will investigate further are amongst others:</w:t>
+        <w:t xml:space="preserve"> captured during this workshop or sent to us via email or Github. Feedback that was received in the workshop &amp; which we will investigate further are amongst others:</w:t>
       </w:r>
     </w:p>
     <w:p>
@@ -4678,16 +4174,8 @@
         <w:rPr>
           <w:lang w:val="en-GB"/>
         </w:rPr>
-        <w:t xml:space="preserve">Can the procedure class be applicable to sampling or lab analysis as </w:t>
-      </w:r>
-      <w:proofErr w:type="gramStart"/>
-      <w:r>
-        <w:rPr>
-          <w:lang w:val="en-GB"/>
-        </w:rPr>
-        <w:t>well</w:t>
-      </w:r>
-      <w:proofErr w:type="gramEnd"/>
+        <w:t>Can the procedure class be applicable to sampling or lab analysis as well</w:t>
+      </w:r>
     </w:p>
     <w:p>
       <w:pPr>
@@ -5173,15 +4661,15 @@
         <w:szCs w:val="32"/>
       </w:rPr>
       <w:drawing>
-        <wp:anchor distT="0" distB="0" distL="114300" distR="114300" simplePos="0" relativeHeight="251660288" behindDoc="1" locked="0" layoutInCell="1" allowOverlap="1" wp14:anchorId="205B4959" wp14:editId="6919AF66">
+        <wp:anchor distT="0" distB="0" distL="114300" distR="114300" simplePos="0" relativeHeight="251660288" behindDoc="0" locked="0" layoutInCell="1" allowOverlap="1" wp14:anchorId="205B4959" wp14:editId="6F7437CC">
           <wp:simplePos x="0" y="0"/>
           <wp:positionH relativeFrom="margin">
-            <wp:posOffset>0</wp:posOffset>
+            <wp:align>left</wp:align>
           </wp:positionH>
           <wp:positionV relativeFrom="paragraph">
-            <wp:posOffset>0</wp:posOffset>
+            <wp:posOffset>295275</wp:posOffset>
           </wp:positionV>
-          <wp:extent cx="1104900" cy="512657"/>
+          <wp:extent cx="1104900" cy="512445"/>
           <wp:effectExtent l="0" t="0" r="0" b="1905"/>
           <wp:wrapNone/>
           <wp:docPr id="9" name="Picture 9"/>
@@ -5213,7 +4701,7 @@
                 <pic:spPr bwMode="auto">
                   <a:xfrm>
                     <a:off x="0" y="0"/>
-                    <a:ext cx="1104900" cy="512657"/>
+                    <a:ext cx="1104900" cy="512445"/>
                   </a:xfrm>
                   <a:prstGeom prst="rect">
                     <a:avLst/>
@@ -5234,6 +4722,58 @@
     </w:r>
     <w:r>
       <w:rPr>
+        <w:noProof/>
+      </w:rPr>
+      <w:drawing>
+        <wp:anchor distT="0" distB="0" distL="114300" distR="114300" simplePos="0" relativeHeight="251662336" behindDoc="1" locked="0" layoutInCell="1" allowOverlap="1" wp14:anchorId="39262A34" wp14:editId="4DBE654D">
+          <wp:simplePos x="0" y="0"/>
+          <wp:positionH relativeFrom="margin">
+            <wp:align>right</wp:align>
+          </wp:positionH>
+          <wp:positionV relativeFrom="paragraph">
+            <wp:posOffset>352425</wp:posOffset>
+          </wp:positionV>
+          <wp:extent cx="2066925" cy="537210"/>
+          <wp:effectExtent l="0" t="0" r="9525" b="0"/>
+          <wp:wrapNone/>
+          <wp:docPr id="10" name="Picture 10"/>
+          <wp:cNvGraphicFramePr/>
+          <a:graphic xmlns:a="http://schemas.openxmlformats.org/drawingml/2006/main">
+            <a:graphicData uri="http://schemas.openxmlformats.org/drawingml/2006/picture">
+              <pic:pic xmlns:pic="http://schemas.openxmlformats.org/drawingml/2006/picture">
+                <pic:nvPicPr>
+                  <pic:cNvPr id="3" name="Picture 3"/>
+                  <pic:cNvPicPr/>
+                </pic:nvPicPr>
+                <pic:blipFill>
+                  <a:blip r:embed="rId2">
+                    <a:extLst>
+                      <a:ext uri="{28A0092B-C50C-407E-A947-70E740481C1C}">
+                        <a14:useLocalDpi xmlns:a14="http://schemas.microsoft.com/office/drawing/2010/main" val="0"/>
+                      </a:ext>
+                    </a:extLst>
+                  </a:blip>
+                  <a:stretch>
+                    <a:fillRect/>
+                  </a:stretch>
+                </pic:blipFill>
+                <pic:spPr>
+                  <a:xfrm>
+                    <a:off x="0" y="0"/>
+                    <a:ext cx="2066925" cy="537210"/>
+                  </a:xfrm>
+                  <a:prstGeom prst="rect">
+                    <a:avLst/>
+                  </a:prstGeom>
+                </pic:spPr>
+              </pic:pic>
+            </a:graphicData>
+          </a:graphic>
+        </wp:anchor>
+      </w:drawing>
+    </w:r>
+    <w:r>
+      <w:rPr>
         <w:color w:val="373636"/>
         <w:sz w:val="32"/>
         <w:szCs w:val="32"/>
@@ -5288,6 +4828,58 @@
       </w:tabs>
       <w:spacing w:before="0"/>
     </w:pPr>
+    <w:r>
+      <w:rPr>
+        <w:noProof/>
+      </w:rPr>
+      <w:drawing>
+        <wp:anchor distT="0" distB="0" distL="114300" distR="114300" simplePos="0" relativeHeight="251661312" behindDoc="1" locked="0" layoutInCell="1" allowOverlap="1" wp14:anchorId="0B785E7F" wp14:editId="5E836D5E">
+          <wp:simplePos x="0" y="0"/>
+          <wp:positionH relativeFrom="margin">
+            <wp:align>right</wp:align>
+          </wp:positionH>
+          <wp:positionV relativeFrom="paragraph">
+            <wp:posOffset>352425</wp:posOffset>
+          </wp:positionV>
+          <wp:extent cx="2066925" cy="537210"/>
+          <wp:effectExtent l="0" t="0" r="9525" b="0"/>
+          <wp:wrapNone/>
+          <wp:docPr id="3" name="Picture 3"/>
+          <wp:cNvGraphicFramePr/>
+          <a:graphic xmlns:a="http://schemas.openxmlformats.org/drawingml/2006/main">
+            <a:graphicData uri="http://schemas.openxmlformats.org/drawingml/2006/picture">
+              <pic:pic xmlns:pic="http://schemas.openxmlformats.org/drawingml/2006/picture">
+                <pic:nvPicPr>
+                  <pic:cNvPr id="3" name="Picture 3"/>
+                  <pic:cNvPicPr/>
+                </pic:nvPicPr>
+                <pic:blipFill>
+                  <a:blip r:embed="rId1">
+                    <a:extLst>
+                      <a:ext uri="{28A0092B-C50C-407E-A947-70E740481C1C}">
+                        <a14:useLocalDpi xmlns:a14="http://schemas.microsoft.com/office/drawing/2010/main" val="0"/>
+                      </a:ext>
+                    </a:extLst>
+                  </a:blip>
+                  <a:stretch>
+                    <a:fillRect/>
+                  </a:stretch>
+                </pic:blipFill>
+                <pic:spPr>
+                  <a:xfrm>
+                    <a:off x="0" y="0"/>
+                    <a:ext cx="2066925" cy="537210"/>
+                  </a:xfrm>
+                  <a:prstGeom prst="rect">
+                    <a:avLst/>
+                  </a:prstGeom>
+                </pic:spPr>
+              </pic:pic>
+            </a:graphicData>
+          </a:graphic>
+        </wp:anchor>
+      </w:drawing>
+    </w:r>
     <w:r>
       <w:rPr>
         <w:noProof/>
@@ -5321,7 +4913,7 @@
                   </pic:cNvPicPr>
                 </pic:nvPicPr>
                 <pic:blipFill>
-                  <a:blip r:embed="rId1">
+                  <a:blip r:embed="rId2">
                     <a:extLst>
                       <a:ext uri="{28A0092B-C50C-407E-A947-70E740481C1C}">
                         <a14:useLocalDpi xmlns:a14="http://schemas.microsoft.com/office/drawing/2010/main" val="0"/>

</xml_diff>